<commit_message>
Added tds entry form
</commit_message>
<xml_diff>
--- a/doc/InstToolkitProgram_NOTES.docx
+++ b/doc/InstToolkitProgram_NOTES.docx
@@ -24,6 +24,25 @@
     <w:p>
       <w:r>
         <w:t>The PI stations would include VDAB and would be capable of serving as a Hub for other stations in the vicinity.</w:t>
+      </w:r>
+      <w:r>
+        <w:t xml:space="preserve"> (They can be a hub for </w:t>
+      </w:r>
+      <w:proofErr w:type="gramStart"/>
+      <w:r>
+        <w:t>both another Pi Station or</w:t>
+      </w:r>
+      <w:proofErr w:type="gramEnd"/>
+      <w:r>
+        <w:t xml:space="preserve"> a </w:t>
+      </w:r>
+      <w:proofErr w:type="spellStart"/>
+      <w:r>
+        <w:t>MayFly</w:t>
+      </w:r>
+      <w:proofErr w:type="spellEnd"/>
+      <w:r>
+        <w:t xml:space="preserve"> station.</w:t>
       </w:r>
     </w:p>
     <w:p>
@@ -856,7 +875,12 @@
               <w:ind w:left="306" w:hanging="306"/>
             </w:pPr>
             <w:r>
-              <w:t>HTTP</w:t>
+              <w:t>H</w:t>
+            </w:r>
+            <w:bookmarkStart w:id="0" w:name="_GoBack"/>
+            <w:bookmarkEnd w:id="0"/>
+            <w:r>
+              <w:t>TTP</w:t>
             </w:r>
           </w:p>
         </w:tc>
@@ -1205,8 +1229,6 @@
         <w:lastRenderedPageBreak/>
         <w:t xml:space="preserve">NOTES: </w:t>
       </w:r>
-      <w:bookmarkStart w:id="0" w:name="_GoBack"/>
-      <w:bookmarkEnd w:id="0"/>
       <w:r>
         <w:t xml:space="preserve">Small PI based monitoring station. </w:t>
       </w:r>

</xml_diff>

<commit_message>
Created initial design docs
</commit_message>
<xml_diff>
--- a/doc/InstToolkitProgram_NOTES.docx
+++ b/doc/InstToolkitProgram_NOTES.docx
@@ -462,6 +462,7 @@
             <w:tcW w:w="1548" w:type="dxa"/>
           </w:tcPr>
           <w:p>
+            <w:bookmarkStart w:id="0" w:name="_GoBack" w:colFirst="3" w:colLast="3"/>
             <w:r>
               <w:t>Uplink Radio</w:t>
             </w:r>
@@ -601,6 +602,7 @@
           </w:p>
         </w:tc>
       </w:tr>
+      <w:bookmarkEnd w:id="0"/>
       <w:tr>
         <w:tc>
           <w:tcPr>
@@ -704,8 +706,6 @@
                 <w:highlight w:val="green"/>
               </w:rPr>
             </w:pPr>
-            <w:bookmarkStart w:id="0" w:name="_GoBack"/>
-            <w:bookmarkEnd w:id="0"/>
             <w:proofErr w:type="spellStart"/>
             <w:r>
               <w:rPr>
@@ -960,6 +960,9 @@
             <w:r>
               <w:t>C Sketch</w:t>
             </w:r>
+            <w:r>
+              <w:t>es</w:t>
+            </w:r>
           </w:p>
         </w:tc>
       </w:tr>
@@ -1068,7 +1071,7 @@
               <w:ind w:left="306" w:hanging="306"/>
             </w:pPr>
             <w:r>
-              <w:t>IC2???</w:t>
+              <w:t>IC2</w:t>
             </w:r>
           </w:p>
         </w:tc>

</xml_diff>